<commit_message>
added 8 task and updated 7 tasl
</commit_message>
<xml_diff>
--- a/7task/вариантегэ пробник 2024 новыйплатон.docx
+++ b/7task/вариантегэ пробник 2024 новыйплатон.docx
@@ -1500,27 +1500,27 @@
       <w:pPr>
         <w:rPr>
           <w:b/>
-          <w:highlight w:val="yellow"/>
-        </w:rPr>
-      </w:pPr>
-      <w:r>
-        <w:rPr>
-          <w:b/>
-          <w:highlight w:val="yellow"/>
+          <w:highlight w:val="darkGray"/>
+        </w:rPr>
+      </w:pPr>
+      <w:r>
+        <w:rPr>
+          <w:b/>
+          <w:highlight w:val="darkGray"/>
         </w:rPr>
         <w:t>13.</w:t>
       </w:r>
       <w:r>
         <w:rPr>
           <w:b/>
-          <w:highlight w:val="yellow"/>
+          <w:highlight w:val="darkGray"/>
         </w:rPr>
         <w:t xml:space="preserve">Укажите варианты ответов, в которых НЕ с выделенным словом пишется </w:t>
       </w:r>
       <w:r>
         <w:rPr>
           <w:b/>
-          <w:highlight w:val="yellow"/>
+          <w:highlight w:val="darkGray"/>
           <w:u w:val="single"/>
         </w:rPr>
         <w:t>РАЗДЕЛЬНО.</w:t>
@@ -1528,7 +1528,7 @@
       <w:r>
         <w:rPr>
           <w:b/>
-          <w:highlight w:val="yellow"/>
+          <w:highlight w:val="darkGray"/>
         </w:rPr>
         <w:t xml:space="preserve"> Запишите номера ответов.</w:t>
       </w:r>
@@ -1536,12 +1536,12 @@
     <w:p>
       <w:pPr>
         <w:rPr>
-          <w:highlight w:val="yellow"/>
-        </w:rPr>
-      </w:pPr>
-      <w:r>
-        <w:rPr>
-          <w:highlight w:val="yellow"/>
+          <w:highlight w:val="darkGray"/>
+        </w:rPr>
+      </w:pPr>
+      <w:r>
+        <w:rPr>
+          <w:highlight w:val="darkGray"/>
         </w:rPr>
         <w:t>1) Тайна анонимного письма (НЕ)РАСКРЫТА.</w:t>
       </w:r>
@@ -1549,12 +1549,12 @@
     <w:p>
       <w:pPr>
         <w:rPr>
-          <w:highlight w:val="yellow"/>
-        </w:rPr>
-      </w:pPr>
-      <w:r>
-        <w:rPr>
-          <w:highlight w:val="yellow"/>
+          <w:highlight w:val="darkGray"/>
+        </w:rPr>
+      </w:pPr>
+      <w:r>
+        <w:rPr>
+          <w:highlight w:val="darkGray"/>
         </w:rPr>
         <w:t>2) (НЕ)ДОЧИТАННАЯ книга лежала на тумбочке.</w:t>
       </w:r>
@@ -1562,12 +1562,12 @@
     <w:p>
       <w:pPr>
         <w:rPr>
-          <w:highlight w:val="yellow"/>
-        </w:rPr>
-      </w:pPr>
-      <w:r>
-        <w:rPr>
-          <w:highlight w:val="yellow"/>
+          <w:highlight w:val="darkGray"/>
+        </w:rPr>
+      </w:pPr>
+      <w:r>
+        <w:rPr>
+          <w:highlight w:val="darkGray"/>
         </w:rPr>
         <w:t>3) (НЕ)ЗАМЕТЬ реставратор трещины, древнейшие фрески могли бы погибнуть.</w:t>
       </w:r>
@@ -1575,12 +1575,12 @@
     <w:p>
       <w:pPr>
         <w:rPr>
-          <w:highlight w:val="yellow"/>
-        </w:rPr>
-      </w:pPr>
-      <w:r>
-        <w:rPr>
-          <w:highlight w:val="yellow"/>
+          <w:highlight w:val="darkGray"/>
+        </w:rPr>
+      </w:pPr>
+      <w:r>
+        <w:rPr>
+          <w:highlight w:val="darkGray"/>
         </w:rPr>
         <w:t>4) Рассеянный, (НЕ)ВНИМАТЕЛЬНЫЙ пассажир оставил зонтик в вагоне поезда.</w:t>
       </w:r>
@@ -1588,12 +1588,12 @@
     <w:p>
       <w:pPr>
         <w:rPr>
-          <w:highlight w:val="yellow"/>
-        </w:rPr>
-      </w:pPr>
-      <w:r>
-        <w:rPr>
-          <w:highlight w:val="yellow"/>
+          <w:highlight w:val="darkGray"/>
+        </w:rPr>
+      </w:pPr>
+      <w:r>
+        <w:rPr>
+          <w:highlight w:val="darkGray"/>
         </w:rPr>
         <w:t>5) А (НЕ)ПРИЯТЕЛЬ ли твой тебя обидел?</w:t>
       </w:r>
@@ -1601,14 +1601,22 @@
     <w:p>
       <w:pPr>
         <w:rPr>
-          <w:highlight w:val="yellow"/>
-        </w:rPr>
-      </w:pPr>
-      <w:r>
-        <w:rPr>
-          <w:highlight w:val="yellow"/>
-        </w:rPr>
-        <w:t>Ответ: __________________________.</w:t>
+          <w:highlight w:val="darkGray"/>
+          <w:lang w:val="en-US"/>
+        </w:rPr>
+      </w:pPr>
+      <w:r>
+        <w:rPr>
+          <w:highlight w:val="darkGray"/>
+        </w:rPr>
+        <w:t xml:space="preserve">Ответ: </w:t>
+      </w:r>
+      <w:r>
+        <w:rPr>
+          <w:highlight w:val="darkGray"/>
+          <w:lang w:val="en-US"/>
+        </w:rPr>
+        <w:t>135</w:t>
       </w:r>
     </w:p>
     <w:p>
@@ -1929,6 +1937,7 @@
     <w:lsdException w:name="HTML Sample" w:semiHidden="1" w:unhideWhenUsed="1"/>
     <w:lsdException w:name="HTML Typewriter" w:semiHidden="1" w:unhideWhenUsed="1"/>
     <w:lsdException w:name="HTML Variable" w:semiHidden="1" w:unhideWhenUsed="1"/>
+    <w:lsdException w:name="Normal Table" w:semiHidden="1" w:unhideWhenUsed="1"/>
     <w:lsdException w:name="annotation subject" w:semiHidden="1" w:unhideWhenUsed="1"/>
     <w:lsdException w:name="No List" w:semiHidden="1" w:unhideWhenUsed="1"/>
     <w:lsdException w:name="Outline List 1" w:semiHidden="1" w:unhideWhenUsed="1"/>
@@ -1971,8 +1980,11 @@
     <w:lsdException w:name="Table Contemporary" w:semiHidden="1" w:unhideWhenUsed="1"/>
     <w:lsdException w:name="Table Elegant" w:semiHidden="1" w:unhideWhenUsed="1"/>
     <w:lsdException w:name="Table Professional" w:semiHidden="1" w:unhideWhenUsed="1"/>
+    <w:lsdException w:name="Table Subtle 1" w:semiHidden="1" w:unhideWhenUsed="1"/>
     <w:lsdException w:name="Table Subtle 2" w:semiHidden="1" w:unhideWhenUsed="1"/>
     <w:lsdException w:name="Table Web 1" w:semiHidden="1" w:unhideWhenUsed="1"/>
+    <w:lsdException w:name="Table Web 2" w:semiHidden="1" w:unhideWhenUsed="1"/>
+    <w:lsdException w:name="Table Web 3" w:semiHidden="1" w:unhideWhenUsed="1"/>
     <w:lsdException w:name="Balloon Text" w:semiHidden="1" w:unhideWhenUsed="1"/>
     <w:lsdException w:name="Table Grid" w:uiPriority="39"/>
     <w:lsdException w:name="Table Theme" w:semiHidden="1" w:unhideWhenUsed="1"/>

</xml_diff>